<commit_message>
add % dead nodes
</commit_message>
<xml_diff>
--- a/DATN_DAONGUYEN.docx
+++ b/DATN_DAONGUYEN.docx
@@ -475,7 +475,61 @@
                                 <w:color w:val="000000"/>
                                 <w:sz w:val="20"/>
                               </w:rPr>
-                              <w:t xml:space="preserve">    Chữ ký của GVHD</w:t>
+                              <w:t xml:space="preserve">    </w:t>
+                            </w:r>
+                            <w:proofErr w:type="spellStart"/>
+                            <w:r>
+                              <w:rPr>
+                                <w:rFonts w:eastAsia="Times New Roman" w:cs="Times New Roman"/>
+                                <w:color w:val="000000"/>
+                                <w:sz w:val="20"/>
+                              </w:rPr>
+                              <w:t>Chữ</w:t>
+                            </w:r>
+                            <w:proofErr w:type="spellEnd"/>
+                            <w:r>
+                              <w:rPr>
+                                <w:rFonts w:eastAsia="Times New Roman" w:cs="Times New Roman"/>
+                                <w:color w:val="000000"/>
+                                <w:sz w:val="20"/>
+                              </w:rPr>
+                              <w:t xml:space="preserve"> </w:t>
+                            </w:r>
+                            <w:proofErr w:type="spellStart"/>
+                            <w:r>
+                              <w:rPr>
+                                <w:rFonts w:eastAsia="Times New Roman" w:cs="Times New Roman"/>
+                                <w:color w:val="000000"/>
+                                <w:sz w:val="20"/>
+                              </w:rPr>
+                              <w:t>ký</w:t>
+                            </w:r>
+                            <w:proofErr w:type="spellEnd"/>
+                            <w:r>
+                              <w:rPr>
+                                <w:rFonts w:eastAsia="Times New Roman" w:cs="Times New Roman"/>
+                                <w:color w:val="000000"/>
+                                <w:sz w:val="20"/>
+                              </w:rPr>
+                              <w:t xml:space="preserve"> </w:t>
+                            </w:r>
+                            <w:proofErr w:type="spellStart"/>
+                            <w:r>
+                              <w:rPr>
+                                <w:rFonts w:eastAsia="Times New Roman" w:cs="Times New Roman"/>
+                                <w:color w:val="000000"/>
+                                <w:sz w:val="20"/>
+                              </w:rPr>
+                              <w:t>của</w:t>
+                            </w:r>
+                            <w:proofErr w:type="spellEnd"/>
+                            <w:r>
+                              <w:rPr>
+                                <w:rFonts w:eastAsia="Times New Roman" w:cs="Times New Roman"/>
+                                <w:color w:val="000000"/>
+                                <w:sz w:val="20"/>
+                              </w:rPr>
+                              <w:t xml:space="preserve"> GVHD</w:t>
                             </w:r>
                           </w:p>
                         </w:txbxContent>
@@ -1055,13 +1109,79 @@
                           <w:sz w:val="22"/>
                         </w:rPr>
                       </w:pPr>
+                      <w:proofErr w:type="spellStart"/>
                       <w:r>
                         <w:rPr>
                           <w:b/>
                           <w:sz w:val="22"/>
                         </w:rPr>
-                        <w:t>Độc lập - Tự do - Hạnh phúc</w:t>
+                        <w:t>Độc</w:t>
                       </w:r>
+                      <w:proofErr w:type="spellEnd"/>
+                      <w:r>
+                        <w:rPr>
+                          <w:b/>
+                          <w:sz w:val="22"/>
+                        </w:rPr>
+                        <w:t xml:space="preserve"> </w:t>
+                      </w:r>
+                      <w:proofErr w:type="spellStart"/>
+                      <w:r>
+                        <w:rPr>
+                          <w:b/>
+                          <w:sz w:val="22"/>
+                        </w:rPr>
+                        <w:t>lập</w:t>
+                      </w:r>
+                      <w:proofErr w:type="spellEnd"/>
+                      <w:r>
+                        <w:rPr>
+                          <w:b/>
+                          <w:sz w:val="22"/>
+                        </w:rPr>
+                        <w:t xml:space="preserve"> - </w:t>
+                      </w:r>
+                      <w:proofErr w:type="spellStart"/>
+                      <w:r>
+                        <w:rPr>
+                          <w:b/>
+                          <w:sz w:val="22"/>
+                        </w:rPr>
+                        <w:t>Tự</w:t>
+                      </w:r>
+                      <w:proofErr w:type="spellEnd"/>
+                      <w:r>
+                        <w:rPr>
+                          <w:b/>
+                          <w:sz w:val="22"/>
+                        </w:rPr>
+                        <w:t xml:space="preserve"> do - </w:t>
+                      </w:r>
+                      <w:proofErr w:type="spellStart"/>
+                      <w:r>
+                        <w:rPr>
+                          <w:b/>
+                          <w:sz w:val="22"/>
+                        </w:rPr>
+                        <w:t>Hạnh</w:t>
+                      </w:r>
+                      <w:proofErr w:type="spellEnd"/>
+                      <w:r>
+                        <w:rPr>
+                          <w:b/>
+                          <w:sz w:val="22"/>
+                        </w:rPr>
+                        <w:t xml:space="preserve"> </w:t>
+                      </w:r>
+                      <w:proofErr w:type="spellStart"/>
+                      <w:r>
+                        <w:rPr>
+                          <w:b/>
+                          <w:sz w:val="22"/>
+                        </w:rPr>
+                        <w:t>phúc</w:t>
+                      </w:r>
+                      <w:proofErr w:type="spellEnd"/>
                     </w:p>
                     <w:p>
                       <w:pPr>
@@ -3469,7 +3589,7 @@
           </mc:Choice>
           <mc:Fallback>
             <w:pict>
-              <v:shape w14:anchorId="020C1450" id="Text Box 35" o:spid="_x0000_s1029" type="#_x0000_t202" style="position:absolute;left:0;text-align:left;margin-left:227.25pt;margin-top:354.45pt;width:185.3pt;height:51.9pt;z-index:251661312;visibility:visible;mso-wrap-style:square;mso-width-percent:0;mso-height-percent:0;mso-wrap-distance-left:9pt;mso-wrap-distance-top:0;mso-wrap-distance-right:9pt;mso-wrap-distance-bottom:0;mso-position-horizontal:absolute;mso-position-horizontal-relative:text;mso-position-vertical:absolute;mso-position-vertical-relative:text;mso-width-percent:0;mso-height-percent:0;mso-width-relative:margin;mso-height-relative:margin;v-text-anchor:top" o:gfxdata="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" filled="f" stroked="f" strokeweight=".5pt">
+              <v:shape w14:anchorId="3A370C5F" id="Text Box 35" o:spid="_x0000_s1029" type="#_x0000_t202" style="position:absolute;left:0;text-align:left;margin-left:227.25pt;margin-top:354.45pt;width:185.3pt;height:51.9pt;z-index:251661312;visibility:visible;mso-wrap-style:square;mso-width-percent:0;mso-height-percent:0;mso-wrap-distance-left:9pt;mso-wrap-distance-top:0;mso-wrap-distance-right:9pt;mso-wrap-distance-bottom:0;mso-position-horizontal:absolute;mso-position-horizontal-relative:text;mso-position-vertical:absolute;mso-position-vertical-relative:text;mso-width-percent:0;mso-height-percent:0;mso-width-relative:margin;mso-height-relative:margin;v-text-anchor:top" o:gfxdata="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" filled="f" stroked="f" strokeweight=".5pt">
                 <v:textbox>
                   <w:txbxContent>
                     <w:p>
@@ -3477,15 +3597,42 @@
                         <w:spacing w:line="240" w:lineRule="auto"/>
                         <w:jc w:val="center"/>
                       </w:pPr>
+                      <w:proofErr w:type="spellStart"/>
                       <w:r>
-                        <w:t>Sinh viên thực hiện</w:t>
+                        <w:t>Sinh</w:t>
                       </w:r>
+                      <w:proofErr w:type="spellEnd"/>
+                      <w:r>
+                        <w:t xml:space="preserve"> </w:t>
+                      </w:r>
+                      <w:proofErr w:type="spellStart"/>
+                      <w:r>
+                        <w:t>viên</w:t>
+                      </w:r>
+                      <w:proofErr w:type="spellEnd"/>
+                      <w:r>
+                        <w:t xml:space="preserve"> </w:t>
+                      </w:r>
+                      <w:proofErr w:type="spellStart"/>
+                      <w:r>
+                        <w:t>thực</w:t>
+                      </w:r>
+                      <w:proofErr w:type="spellEnd"/>
+                      <w:r>
+                        <w:t xml:space="preserve"> </w:t>
+                      </w:r>
+                      <w:proofErr w:type="spellStart"/>
+                      <w:r>
+                        <w:t>hiện</w:t>
+                      </w:r>
+                      <w:proofErr w:type="spellEnd"/>
                     </w:p>
                     <w:p>
                       <w:pPr>
                         <w:spacing w:line="240" w:lineRule="auto"/>
                         <w:jc w:val="center"/>
                       </w:pPr>
+                      <w:proofErr w:type="spellStart"/>
                       <w:r>
                         <w:rPr>
                           <w:sz w:val="20"/>
@@ -3498,12 +3645,77 @@
                         </w:rPr>
                         <w:t>ý</w:t>
                       </w:r>
+                      <w:proofErr w:type="spellEnd"/>
                       <w:r>
                         <w:rPr>
                           <w:sz w:val="20"/>
                         </w:rPr>
-                        <w:t xml:space="preserve"> và ghi rõ họ tên</w:t>
+                        <w:t xml:space="preserve"> </w:t>
                       </w:r>
+                      <w:proofErr w:type="spellStart"/>
+                      <w:r>
+                        <w:rPr>
+                          <w:sz w:val="20"/>
+                        </w:rPr>
+                        <w:t>và</w:t>
+                      </w:r>
+                      <w:proofErr w:type="spellEnd"/>
+                      <w:r>
+                        <w:rPr>
+                          <w:sz w:val="20"/>
+                        </w:rPr>
+                        <w:t xml:space="preserve"> </w:t>
+                      </w:r>
+                      <w:proofErr w:type="spellStart"/>
+                      <w:r>
+                        <w:rPr>
+                          <w:sz w:val="20"/>
+                        </w:rPr>
+                        <w:t>ghi</w:t>
+                      </w:r>
+                      <w:proofErr w:type="spellEnd"/>
+                      <w:r>
+                        <w:rPr>
+                          <w:sz w:val="20"/>
+                        </w:rPr>
+                        <w:t xml:space="preserve"> </w:t>
+                      </w:r>
+                      <w:proofErr w:type="spellStart"/>
+                      <w:r>
+                        <w:rPr>
+                          <w:sz w:val="20"/>
+                        </w:rPr>
+                        <w:t>rõ</w:t>
+                      </w:r>
+                      <w:proofErr w:type="spellEnd"/>
+                      <w:r>
+                        <w:rPr>
+                          <w:sz w:val="20"/>
+                        </w:rPr>
+                        <w:t xml:space="preserve"> </w:t>
+                      </w:r>
+                      <w:proofErr w:type="spellStart"/>
+                      <w:r>
+                        <w:rPr>
+                          <w:sz w:val="20"/>
+                        </w:rPr>
+                        <w:t>họ</w:t>
+                      </w:r>
+                      <w:proofErr w:type="spellEnd"/>
+                      <w:r>
+                        <w:rPr>
+                          <w:sz w:val="20"/>
+                        </w:rPr>
+                        <w:t xml:space="preserve"> </w:t>
+                      </w:r>
+                      <w:proofErr w:type="spellStart"/>
+                      <w:r>
+                        <w:rPr>
+                          <w:sz w:val="20"/>
+                        </w:rPr>
+                        <w:t>tên</w:t>
+                      </w:r>
+                      <w:proofErr w:type="spellEnd"/>
                     </w:p>
                     <w:p/>
                   </w:txbxContent>
@@ -16965,9 +17177,21 @@
             <w14:round/>
           </w14:textOutline>
         </w:rPr>
-        <w:t xml:space="preserve"> is the prey’s position at the t</w:t>
+        <w:t xml:space="preserve"> is the prey’s position at the </w:t>
       </w:r>
       <w:proofErr w:type="spellStart"/>
+      <w:r>
+        <w:rPr>
+          <w:rFonts w:eastAsiaTheme="minorEastAsia" w:cs="Times New Roman"/>
+          <w:color w:val="000000" w:themeColor="text1"/>
+          <w14:textOutline w14:w="0" w14:cap="flat" w14:cmpd="sng" w14:algn="ctr">
+            <w14:noFill/>
+            <w14:prstDash w14:val="solid"/>
+            <w14:round/>
+          </w14:textOutline>
+        </w:rPr>
+        <w:t>t</w:t>
+      </w:r>
       <w:r>
         <w:rPr>
           <w:rFonts w:eastAsiaTheme="minorEastAsia" w:cs="Times New Roman"/>
@@ -22107,21 +22331,7 @@
         <w:rPr>
           <w:rFonts w:eastAsiaTheme="minorEastAsia"/>
         </w:rPr>
-        <w:t xml:space="preserve"> is the coefficient of energy dissipation in the free-spa</w:t>
-      </w:r>
-      <w:proofErr w:type="spellStart"/>
-      <w:r>
-        <w:rPr>
-          <w:rFonts w:eastAsiaTheme="minorEastAsia"/>
-        </w:rPr>
-        <w:t>ce</w:t>
-      </w:r>
-      <w:proofErr w:type="spellEnd"/>
-      <w:r>
-        <w:rPr>
-          <w:rFonts w:eastAsiaTheme="minorEastAsia"/>
-        </w:rPr>
-        <w:t xml:space="preserve"> </w:t>
+        <w:t xml:space="preserve"> is the coefficient of energy dissipation in the free-space </w:t>
       </w:r>
       <w:proofErr w:type="gramStart"/>
       <w:r>
@@ -24070,9 +24280,16 @@
           <w:rFonts w:eastAsiaTheme="minorEastAsia"/>
           <w:szCs w:val="26"/>
         </w:rPr>
-        <w:t xml:space="preserve"> is the number of CHs in the r</w:t>
+        <w:t xml:space="preserve"> is the number of CHs in the </w:t>
       </w:r>
       <w:proofErr w:type="spellStart"/>
+      <w:r>
+        <w:rPr>
+          <w:rFonts w:eastAsiaTheme="minorEastAsia"/>
+          <w:szCs w:val="26"/>
+        </w:rPr>
+        <w:t>r</w:t>
+      </w:r>
       <w:r>
         <w:rPr>
           <w:rFonts w:eastAsiaTheme="minorEastAsia"/>
@@ -24155,9 +24372,16 @@
           <w:rFonts w:eastAsiaTheme="minorEastAsia"/>
           <w:szCs w:val="26"/>
         </w:rPr>
-        <w:t xml:space="preserve"> is the number of alive nodes in the network in the r</w:t>
+        <w:t xml:space="preserve"> is the number of alive nodes in the network in the </w:t>
       </w:r>
       <w:proofErr w:type="spellStart"/>
+      <w:r>
+        <w:rPr>
+          <w:rFonts w:eastAsiaTheme="minorEastAsia"/>
+          <w:szCs w:val="26"/>
+        </w:rPr>
+        <w:t>r</w:t>
+      </w:r>
       <w:r>
         <w:rPr>
           <w:rFonts w:eastAsiaTheme="minorEastAsia"/>
@@ -24253,9 +24477,16 @@
           <w:rFonts w:eastAsiaTheme="minorEastAsia"/>
           <w:szCs w:val="26"/>
         </w:rPr>
-        <w:t xml:space="preserve"> is the energy consumed by the i</w:t>
+        <w:t xml:space="preserve"> is the energy consumed by the </w:t>
       </w:r>
       <w:proofErr w:type="spellStart"/>
+      <w:r>
+        <w:rPr>
+          <w:rFonts w:eastAsiaTheme="minorEastAsia"/>
+          <w:szCs w:val="26"/>
+        </w:rPr>
+        <w:t>i</w:t>
+      </w:r>
       <w:r>
         <w:rPr>
           <w:rFonts w:eastAsiaTheme="minorEastAsia"/>
@@ -24353,21 +24584,12 @@
         </w:rPr>
         <w:t xml:space="preserve"> i</w:t>
       </w:r>
-      <w:proofErr w:type="spellStart"/>
       <w:r>
         <w:rPr>
           <w:rFonts w:eastAsiaTheme="minorEastAsia"/>
           <w:szCs w:val="26"/>
         </w:rPr>
-        <w:t>s</w:t>
-      </w:r>
-      <w:proofErr w:type="spellEnd"/>
-      <w:r>
-        <w:rPr>
-          <w:rFonts w:eastAsiaTheme="minorEastAsia"/>
-          <w:szCs w:val="26"/>
-        </w:rPr>
-        <w:t xml:space="preserve"> the energy consumed by the </w:t>
+        <w:t xml:space="preserve">s the energy consumed by the </w:t>
       </w:r>
       <w:proofErr w:type="spellStart"/>
       <w:r>
@@ -24393,8 +24615,6 @@
         </w:rPr>
         <w:t xml:space="preserve"> non-CH.</w:t>
       </w:r>
-      <w:bookmarkStart w:id="56" w:name="_GoBack"/>
-      <w:bookmarkEnd w:id="56"/>
     </w:p>
     <w:p>
       <w:pPr>
@@ -24404,12 +24624,12 @@
           <w:numId w:val="37"/>
         </w:numPr>
       </w:pPr>
-      <w:bookmarkStart w:id="57" w:name="_Toc72586833"/>
+      <w:bookmarkStart w:id="56" w:name="_Toc72586833"/>
       <w:r>
         <w:lastRenderedPageBreak/>
         <w:t>Proposed algorithm</w:t>
       </w:r>
-      <w:bookmarkEnd w:id="57"/>
+      <w:bookmarkEnd w:id="56"/>
     </w:p>
     <w:p>
       <w:pPr>
@@ -24448,11 +24668,11 @@
           <w:numId w:val="37"/>
         </w:numPr>
       </w:pPr>
-      <w:bookmarkStart w:id="58" w:name="_Toc72586834"/>
+      <w:bookmarkStart w:id="57" w:name="_Toc72586834"/>
       <w:r>
         <w:t>Selection of Initial Clusters</w:t>
       </w:r>
-      <w:bookmarkEnd w:id="58"/>
+      <w:bookmarkEnd w:id="57"/>
     </w:p>
     <w:p>
       <w:pPr>
@@ -25349,11 +25569,11 @@
           <w:numId w:val="37"/>
         </w:numPr>
       </w:pPr>
-      <w:bookmarkStart w:id="59" w:name="_Toc72586835"/>
+      <w:bookmarkStart w:id="58" w:name="_Toc72586835"/>
       <w:r>
         <w:t>Modified Grey Wolf Optimizer</w:t>
       </w:r>
-      <w:bookmarkEnd w:id="59"/>
+      <w:bookmarkEnd w:id="58"/>
     </w:p>
     <w:p>
       <w:pPr>
@@ -33436,21 +33656,7 @@
         <w:rPr>
           <w:rFonts w:eastAsiaTheme="minorEastAsia"/>
         </w:rPr>
-        <w:t xml:space="preserve"> are respectively the maximum and the minimum distance betwe</w:t>
-      </w:r>
-      <w:proofErr w:type="spellStart"/>
-      <w:r>
-        <w:rPr>
-          <w:rFonts w:eastAsiaTheme="minorEastAsia"/>
-        </w:rPr>
-        <w:t>en</w:t>
-      </w:r>
-      <w:proofErr w:type="spellEnd"/>
-      <w:r>
-        <w:rPr>
-          <w:rFonts w:eastAsiaTheme="minorEastAsia"/>
-        </w:rPr>
-        <w:t xml:space="preserve"> a node and the </w:t>
+        <w:t xml:space="preserve"> are respectively the maximum and the minimum distance between a node and the </w:t>
       </w:r>
       <w:r>
         <w:rPr>
@@ -33479,11 +33685,11 @@
         </w:numPr>
         <w:jc w:val="both"/>
       </w:pPr>
-      <w:bookmarkStart w:id="60" w:name="_Toc72586836"/>
+      <w:bookmarkStart w:id="59" w:name="_Toc72586836"/>
       <w:r>
         <w:t>Selection of the Optimal Cluster Set</w:t>
       </w:r>
-      <w:bookmarkEnd w:id="60"/>
+      <w:bookmarkEnd w:id="59"/>
     </w:p>
     <w:p>
       <w:pPr>
@@ -35724,11 +35930,11 @@
           <w:numId w:val="37"/>
         </w:numPr>
       </w:pPr>
-      <w:bookmarkStart w:id="61" w:name="_Toc72586837"/>
+      <w:bookmarkStart w:id="60" w:name="_Toc72586837"/>
       <w:r>
         <w:t>Pseudo code</w:t>
       </w:r>
-      <w:bookmarkEnd w:id="61"/>
+      <w:bookmarkEnd w:id="60"/>
       <w:r>
         <w:t xml:space="preserve"> </w:t>
       </w:r>
@@ -37593,7 +37799,7 @@
         </w:numPr>
         <w:jc w:val="center"/>
       </w:pPr>
-      <w:bookmarkStart w:id="62" w:name="_Toc72586838"/>
+      <w:bookmarkStart w:id="61" w:name="_Toc72586838"/>
       <w:r>
         <w:lastRenderedPageBreak/>
         <w:t>Chapter 4</w:t>
@@ -37607,7 +37813,7 @@
       <w:r>
         <w:t>ANALYSIS</w:t>
       </w:r>
-      <w:bookmarkEnd w:id="62"/>
+      <w:bookmarkEnd w:id="61"/>
     </w:p>
     <w:p>
       <w:pPr>
@@ -37617,7 +37823,7 @@
           <w:numId w:val="38"/>
         </w:numPr>
       </w:pPr>
-      <w:bookmarkStart w:id="63" w:name="_Toc72586839"/>
+      <w:bookmarkStart w:id="62" w:name="_Toc72586839"/>
       <w:proofErr w:type="spellStart"/>
       <w:r>
         <w:t>Kịch</w:t>
@@ -37649,7 +37855,7 @@
       <w:r>
         <w:t>m</w:t>
       </w:r>
-      <w:bookmarkEnd w:id="63"/>
+      <w:bookmarkEnd w:id="62"/>
       <w:proofErr w:type="spellEnd"/>
     </w:p>
     <w:p>
@@ -37734,11 +37940,11 @@
           <w:numId w:val="38"/>
         </w:numPr>
       </w:pPr>
-      <w:bookmarkStart w:id="64" w:name="_Toc72586840"/>
+      <w:bookmarkStart w:id="63" w:name="_Toc72586840"/>
       <w:r>
         <w:t>Cluster formation result</w:t>
       </w:r>
-      <w:bookmarkEnd w:id="64"/>
+      <w:bookmarkEnd w:id="63"/>
     </w:p>
     <w:p>
       <w:pPr>
@@ -38574,7 +38780,7 @@
           <w:sz w:val="24"/>
         </w:rPr>
       </w:pPr>
-      <w:bookmarkStart w:id="65" w:name="_Toc72059422"/>
+      <w:bookmarkStart w:id="64" w:name="_Toc72059422"/>
       <w:r>
         <w:rPr>
           <w:i w:val="0"/>
@@ -38627,7 +38833,7 @@
         </w:rPr>
         <w:t>. Simulation parameters</w:t>
       </w:r>
-      <w:bookmarkEnd w:id="65"/>
+      <w:bookmarkEnd w:id="64"/>
     </w:p>
     <w:p>
       <w:pPr>
@@ -38704,7 +38910,7 @@
           <w:sz w:val="24"/>
         </w:rPr>
       </w:pPr>
-      <w:bookmarkStart w:id="66" w:name="_Toc72586896"/>
+      <w:bookmarkStart w:id="65" w:name="_Toc72586896"/>
       <w:r>
         <w:rPr>
           <w:i w:val="0"/>
@@ -38757,7 +38963,7 @@
         </w:rPr>
         <w:t>. Send information to base station</w:t>
       </w:r>
-      <w:bookmarkEnd w:id="66"/>
+      <w:bookmarkEnd w:id="65"/>
     </w:p>
     <w:p>
       <w:pPr>
@@ -38825,7 +39031,7 @@
           <w:sz w:val="24"/>
         </w:rPr>
       </w:pPr>
-      <w:bookmarkStart w:id="67" w:name="_Toc72586897"/>
+      <w:bookmarkStart w:id="66" w:name="_Toc72586897"/>
       <w:r>
         <w:rPr>
           <w:i w:val="0"/>
@@ -38878,7 +39084,7 @@
         </w:rPr>
         <w:t>. Cluster formation</w:t>
       </w:r>
-      <w:bookmarkEnd w:id="67"/>
+      <w:bookmarkEnd w:id="66"/>
     </w:p>
     <w:p>
       <w:pPr>
@@ -38943,7 +39149,7 @@
           <w:sz w:val="24"/>
         </w:rPr>
       </w:pPr>
-      <w:bookmarkStart w:id="68" w:name="_Toc72586898"/>
+      <w:bookmarkStart w:id="67" w:name="_Toc72586898"/>
       <w:r>
         <w:rPr>
           <w:sz w:val="24"/>
@@ -39002,7 +39208,7 @@
         </w:rPr>
         <w:t>. Cluster formation</w:t>
       </w:r>
-      <w:bookmarkEnd w:id="68"/>
+      <w:bookmarkEnd w:id="67"/>
     </w:p>
     <w:p>
       <w:pPr>
@@ -39081,7 +39287,7 @@
           <w:sz w:val="24"/>
         </w:rPr>
       </w:pPr>
-      <w:bookmarkStart w:id="69" w:name="_Toc72586899"/>
+      <w:bookmarkStart w:id="68" w:name="_Toc72586899"/>
       <w:r>
         <w:rPr>
           <w:i w:val="0"/>
@@ -39133,7 +39339,7 @@
         </w:rPr>
         <w:t>. First node dead occurs</w:t>
       </w:r>
-      <w:bookmarkEnd w:id="69"/>
+      <w:bookmarkEnd w:id="68"/>
     </w:p>
     <w:p>
       <w:pPr>
@@ -39202,7 +39408,7 @@
           <w:sz w:val="24"/>
         </w:rPr>
       </w:pPr>
-      <w:bookmarkStart w:id="70" w:name="_Toc72586900"/>
+      <w:bookmarkStart w:id="69" w:name="_Toc72586900"/>
       <w:r>
         <w:rPr>
           <w:i w:val="0"/>
@@ -39254,7 +39460,7 @@
         </w:rPr>
         <w:t>. All nodes dead</w:t>
       </w:r>
-      <w:bookmarkEnd w:id="70"/>
+      <w:bookmarkEnd w:id="69"/>
     </w:p>
     <w:p>
       <w:pPr>
@@ -39265,11 +39471,11 @@
         </w:numPr>
         <w:jc w:val="both"/>
       </w:pPr>
-      <w:bookmarkStart w:id="71" w:name="_Toc72586841"/>
+      <w:bookmarkStart w:id="70" w:name="_Toc72586841"/>
       <w:r>
         <w:t>Performance analysis</w:t>
       </w:r>
-      <w:bookmarkEnd w:id="71"/>
+      <w:bookmarkEnd w:id="70"/>
     </w:p>
     <w:p>
       <w:pPr>
@@ -39429,8 +39635,8 @@
           <w:szCs w:val="24"/>
         </w:rPr>
       </w:pPr>
-      <w:bookmarkStart w:id="72" w:name="_Ref70366989"/>
-      <w:bookmarkStart w:id="73" w:name="_Toc72586901"/>
+      <w:bookmarkStart w:id="71" w:name="_Ref70366989"/>
+      <w:bookmarkStart w:id="72" w:name="_Toc72586901"/>
       <w:r>
         <w:rPr>
           <w:i w:val="0"/>
@@ -39481,7 +39687,7 @@
         </w:rPr>
         <w:fldChar w:fldCharType="end"/>
       </w:r>
-      <w:bookmarkEnd w:id="72"/>
+      <w:bookmarkEnd w:id="71"/>
       <w:r>
         <w:rPr>
           <w:i w:val="0"/>
@@ -39491,7 +39697,7 @@
         </w:rPr>
         <w:t>. Network stability period with respect to the number of rounds</w:t>
       </w:r>
-      <w:bookmarkEnd w:id="73"/>
+      <w:bookmarkEnd w:id="72"/>
     </w:p>
     <w:p/>
     <w:p>
@@ -39759,8 +39965,8 @@
           <w:szCs w:val="24"/>
         </w:rPr>
       </w:pPr>
-      <w:bookmarkStart w:id="74" w:name="_Ref70366910"/>
-      <w:bookmarkStart w:id="75" w:name="_Toc72586902"/>
+      <w:bookmarkStart w:id="73" w:name="_Ref70366910"/>
+      <w:bookmarkStart w:id="74" w:name="_Toc72586902"/>
       <w:r>
         <w:rPr>
           <w:i w:val="0"/>
@@ -39810,7 +40016,7 @@
         </w:rPr>
         <w:fldChar w:fldCharType="end"/>
       </w:r>
-      <w:bookmarkEnd w:id="74"/>
+      <w:bookmarkEnd w:id="73"/>
       <w:r>
         <w:rPr>
           <w:i w:val="0"/>
@@ -39827,21 +40033,103 @@
         </w:rPr>
         <w:t>Residual energy relative to the number of rounds</w:t>
       </w:r>
+      <w:bookmarkStart w:id="75" w:name="_GoBack"/>
+      <w:bookmarkEnd w:id="74"/>
       <w:bookmarkEnd w:id="75"/>
-    </w:p>
-    <w:p>
-      <w:pPr>
-        <w:pStyle w:val="Caption"/>
-      </w:pPr>
     </w:p>
     <w:p>
       <w:pPr>
         <w:keepNext/>
         <w:jc w:val="center"/>
+        <w:rPr>
+          <w:noProof/>
+        </w:rPr>
+      </w:pPr>
+      <w:r>
+        <w:rPr>
+          <w:noProof/>
+        </w:rPr>
+        <w:drawing>
+          <wp:anchor distT="0" distB="0" distL="114300" distR="114300" simplePos="0" relativeHeight="251667456" behindDoc="0" locked="0" layoutInCell="1" allowOverlap="1" wp14:anchorId="3A948E27" wp14:editId="701E3533">
+            <wp:simplePos x="0" y="0"/>
+            <wp:positionH relativeFrom="page">
+              <wp:align>center</wp:align>
+            </wp:positionH>
+            <wp:positionV relativeFrom="paragraph">
+              <wp:posOffset>241935</wp:posOffset>
+            </wp:positionV>
+            <wp:extent cx="6101715" cy="3009900"/>
+            <wp:effectExtent l="0" t="0" r="0" b="0"/>
+            <wp:wrapSquare wrapText="bothSides"/>
+            <wp:docPr id="31" name="Picture 31" descr="D:\Hoc Hanh Cham Chi\DATN\Figure\percentdeath_advanced.jpg"/>
+            <wp:cNvGraphicFramePr>
+              <a:graphicFrameLocks xmlns:a="http://schemas.openxmlformats.org/drawingml/2006/main" noChangeAspect="1"/>
+            </wp:cNvGraphicFramePr>
+            <a:graphic xmlns:a="http://schemas.openxmlformats.org/drawingml/2006/main">
+              <a:graphicData uri="http://schemas.openxmlformats.org/drawingml/2006/picture">
+                <pic:pic xmlns:pic="http://schemas.openxmlformats.org/drawingml/2006/picture">
+                  <pic:nvPicPr>
+                    <pic:cNvPr id="0" name="Picture 2" descr="D:\Hoc Hanh Cham Chi\DATN\Figure\percentdeath_advanced.jpg"/>
+                    <pic:cNvPicPr>
+                      <a:picLocks noChangeAspect="1" noChangeArrowheads="1"/>
+                    </pic:cNvPicPr>
+                  </pic:nvPicPr>
+                  <pic:blipFill rotWithShape="1">
+                    <a:blip r:embed="rId37">
+                      <a:extLst>
+                        <a:ext uri="{28A0092B-C50C-407E-A947-70E740481C1C}">
+                          <a14:useLocalDpi xmlns:a14="http://schemas.microsoft.com/office/drawing/2010/main" val="0"/>
+                        </a:ext>
+                      </a:extLst>
+                    </a:blip>
+                    <a:srcRect l="5085" r="8624"/>
+                    <a:stretch/>
+                  </pic:blipFill>
+                  <pic:spPr bwMode="auto">
+                    <a:xfrm>
+                      <a:off x="0" y="0"/>
+                      <a:ext cx="6101715" cy="3009900"/>
+                    </a:xfrm>
+                    <a:prstGeom prst="rect">
+                      <a:avLst/>
+                    </a:prstGeom>
+                    <a:noFill/>
+                    <a:ln>
+                      <a:noFill/>
+                    </a:ln>
+                    <a:extLst>
+                      <a:ext uri="{53640926-AAD7-44D8-BBD7-CCE9431645EC}">
+                        <a14:shadowObscured xmlns:a14="http://schemas.microsoft.com/office/drawing/2010/main"/>
+                      </a:ext>
+                    </a:extLst>
+                  </pic:spPr>
+                </pic:pic>
+              </a:graphicData>
+            </a:graphic>
+            <wp14:sizeRelH relativeFrom="margin">
+              <wp14:pctWidth>0</wp14:pctWidth>
+            </wp14:sizeRelH>
+            <wp14:sizeRelV relativeFrom="margin">
+              <wp14:pctHeight>0</wp14:pctHeight>
+            </wp14:sizeRelV>
+          </wp:anchor>
+        </w:drawing>
+      </w:r>
+    </w:p>
+    <w:p>
+      <w:pPr>
+        <w:keepNext/>
+        <w:jc w:val="center"/>
       </w:pPr>
       <w:r>
         <w:br w:type="page"/>
       </w:r>
+    </w:p>
+    <w:p>
+      <w:pPr>
+        <w:keepNext/>
+        <w:jc w:val="center"/>
+      </w:pPr>
     </w:p>
     <w:p>
       <w:pPr>
@@ -39854,7 +40142,6 @@
       </w:pPr>
       <w:bookmarkStart w:id="76" w:name="_Toc72586842"/>
       <w:r>
-        <w:lastRenderedPageBreak/>
         <w:t>CONCLUSION</w:t>
       </w:r>
       <w:bookmarkEnd w:id="76"/>
@@ -41459,7 +41746,7 @@
       </w:pPr>
     </w:p>
     <w:sectPr>
-      <w:footerReference w:type="default" r:id="rId37"/>
+      <w:footerReference w:type="default" r:id="rId38"/>
       <w:pgSz w:w="11907" w:h="16840" w:code="9"/>
       <w:pgMar w:top="1134" w:right="1418" w:bottom="1134" w:left="1985" w:header="720" w:footer="386" w:gutter="0"/>
       <w:pgNumType w:start="1"/>
@@ -41552,7 +41839,7 @@
             <w:sz w:val="24"/>
             <w:szCs w:val="24"/>
           </w:rPr>
-          <w:t>33</w:t>
+          <w:t>50</w:t>
         </w:r>
         <w:r>
           <w:rPr>
@@ -48039,7 +48326,7 @@
 </file>
 
 <file path=customXml/itemProps1.xml><?xml version="1.0" encoding="utf-8"?>
-<ds:datastoreItem xmlns:ds="http://schemas.openxmlformats.org/officeDocument/2006/customXml" ds:itemID="{AD2DE12B-E154-46DB-8820-6681E3D19FD8}">
+<ds:datastoreItem xmlns:ds="http://schemas.openxmlformats.org/officeDocument/2006/customXml" ds:itemID="{9D6DCCBA-B635-4B6C-B045-5F7AE1917FC1}">
   <ds:schemaRefs>
     <ds:schemaRef ds:uri="http://schemas.openxmlformats.org/officeDocument/2006/bibliography"/>
   </ds:schemaRefs>

</xml_diff>